<commit_message>
update header 3 4 style
</commit_message>
<xml_diff>
--- a/customref.docx
+++ b/customref.docx
@@ -59,81 +59,84 @@
       </w:pPr>
       <w:bookmarkStart w:id="1" w:name="heading-2"/>
       <w:r>
-        <w:t xml:space="preserve"> Heading 2 </w:t>
+        <w:t xml:space="preserve"> Head</w:t>
+      </w:r>
+      <w:bookmarkStart w:id="2" w:name="_GoBack"/>
+      <w:bookmarkEnd w:id="2"/>
+      <w:r>
+        <w:t xml:space="preserve">ing 2 </w:t>
       </w:r>
       <w:bookmarkEnd w:id="1"/>
     </w:p>
     <w:p>
       <w:pPr>
         <w:pStyle w:val="3"/>
-        <w:ind w:left="420"/>
-      </w:pPr>
-      <w:bookmarkStart w:id="2" w:name="heading-3"/>
+      </w:pPr>
+      <w:bookmarkStart w:id="3" w:name="heading-3"/>
       <w:r>
         <w:t xml:space="preserve"> Heading 3 </w:t>
       </w:r>
-      <w:bookmarkEnd w:id="2"/>
+      <w:bookmarkEnd w:id="3"/>
     </w:p>
     <w:p>
       <w:pPr>
         <w:pStyle w:val="4"/>
-        <w:ind w:left="420"/>
-      </w:pPr>
-      <w:bookmarkStart w:id="3" w:name="heading-4"/>
+      </w:pPr>
+      <w:bookmarkStart w:id="4" w:name="heading-4"/>
       <w:r>
         <w:t xml:space="preserve"> Heading 4 </w:t>
       </w:r>
-      <w:bookmarkEnd w:id="3"/>
+      <w:bookmarkEnd w:id="4"/>
     </w:p>
     <w:p>
       <w:pPr>
         <w:pStyle w:val="5"/>
       </w:pPr>
-      <w:bookmarkStart w:id="4" w:name="heading-5"/>
+      <w:bookmarkStart w:id="5" w:name="heading-5"/>
       <w:r>
         <w:t xml:space="preserve"> Heading 5 </w:t>
       </w:r>
-      <w:bookmarkEnd w:id="4"/>
+      <w:bookmarkEnd w:id="5"/>
     </w:p>
     <w:p>
       <w:pPr>
         <w:pStyle w:val="6"/>
       </w:pPr>
-      <w:bookmarkStart w:id="5" w:name="heading-6"/>
+      <w:bookmarkStart w:id="6" w:name="heading-6"/>
       <w:r>
         <w:t xml:space="preserve"> Heading 6 </w:t>
       </w:r>
-      <w:bookmarkEnd w:id="5"/>
+      <w:bookmarkEnd w:id="6"/>
     </w:p>
     <w:p>
       <w:pPr>
         <w:pStyle w:val="7"/>
       </w:pPr>
-      <w:bookmarkStart w:id="6" w:name="heading-7"/>
+      <w:bookmarkStart w:id="7" w:name="heading-7"/>
       <w:r>
         <w:t xml:space="preserve"> Heading 7 </w:t>
       </w:r>
-      <w:bookmarkEnd w:id="6"/>
+      <w:bookmarkEnd w:id="7"/>
     </w:p>
     <w:p>
       <w:pPr>
         <w:pStyle w:val="8"/>
       </w:pPr>
-      <w:bookmarkStart w:id="7" w:name="heading-8"/>
+      <w:bookmarkStart w:id="8" w:name="heading-8"/>
       <w:r>
         <w:t xml:space="preserve"> Heading 8 </w:t>
       </w:r>
-      <w:bookmarkEnd w:id="7"/>
+      <w:bookmarkEnd w:id="8"/>
     </w:p>
     <w:p>
       <w:pPr>
         <w:pStyle w:val="9"/>
       </w:pPr>
-      <w:bookmarkStart w:id="8" w:name="heading-9"/>
+      <w:bookmarkStart w:id="9" w:name="heading-9"/>
       <w:r>
         <w:t xml:space="preserve"> Heading 9 </w:t>
       </w:r>
-      <w:bookmarkEnd w:id="8"/>
+      <w:bookmarkEnd w:id="9"/>
     </w:p>
     <w:p>
       <w:pPr>
@@ -154,10 +157,21 @@
         <w:rPr>
           <w:rStyle w:val="VerbatimChar"/>
         </w:rPr>
-        <w:t xml:space="preserve"> Verbatim Char </w:t>
-      </w:r>
-      <w:r>
-        <w:t xml:space="preserve"> .    </w:t>
+        <w:t xml:space="preserve"> Verbatim </w:t>
+      </w:r>
+      <w:proofErr w:type="gramStart"/>
+      <w:r>
+        <w:rPr>
+          <w:rStyle w:val="VerbatimChar"/>
+        </w:rPr>
+        <w:t xml:space="preserve">Char </w:t>
+      </w:r>
+      <w:r>
+        <w:t xml:space="preserve"> .</w:t>
+      </w:r>
+      <w:proofErr w:type="gramEnd"/>
+      <w:r>
+        <w:t xml:space="preserve">    </w:t>
       </w:r>
       <w:hyperlink r:id="rId7">
         <w:r>
@@ -281,7 +295,15 @@
         <w:pStyle w:val="DefinitionTerm"/>
       </w:pPr>
       <w:r>
-        <w:t xml:space="preserve"> DefinitionTerm </w:t>
+        <w:t xml:space="preserve"> </w:t>
+      </w:r>
+      <w:proofErr w:type="spellStart"/>
+      <w:r>
+        <w:t>DefinitionTerm</w:t>
+      </w:r>
+      <w:proofErr w:type="spellEnd"/>
+      <w:r>
+        <w:t xml:space="preserve"> </w:t>
       </w:r>
     </w:p>
     <w:p>
@@ -297,7 +319,15 @@
         <w:pStyle w:val="DefinitionTerm"/>
       </w:pPr>
       <w:r>
-        <w:t xml:space="preserve"> DefinitionTerm </w:t>
+        <w:t xml:space="preserve"> </w:t>
+      </w:r>
+      <w:proofErr w:type="spellStart"/>
+      <w:r>
+        <w:t>DefinitionTerm</w:t>
+      </w:r>
+      <w:proofErr w:type="spellEnd"/>
+      <w:r>
+        <w:t xml:space="preserve"> </w:t>
       </w:r>
     </w:p>
     <w:p>
@@ -339,22 +369,15 @@
       <w:pPr>
         <w:pStyle w:val="ab"/>
       </w:pPr>
+      <w:proofErr w:type="spellStart"/>
       <w:r>
         <w:rPr>
           <w:rFonts w:hint="eastAsia"/>
           <w:lang w:eastAsia="zh-CN"/>
         </w:rPr>
-        <w:t>tiz</w:t>
-      </w:r>
-      <w:bookmarkStart w:id="9" w:name="_GoBack"/>
-      <w:bookmarkEnd w:id="9"/>
-      <w:r>
-        <w:rPr>
-          <w:rFonts w:hint="eastAsia"/>
-          <w:lang w:eastAsia="zh-CN"/>
-        </w:rPr>
-        <w:t>hu</w:t>
-      </w:r>
+        <w:t>tizhu</w:t>
+      </w:r>
+      <w:proofErr w:type="spellEnd"/>
     </w:p>
     <w:sectPr>
       <w:pgSz w:w="12240" w:h="15840"/>
@@ -430,7 +453,7 @@
   <w:abstractNum w:abstractNumId="0" w15:restartNumberingAfterBreak="0">
     <w:nsid w:val="FFFFFF7C"/>
     <w:multiLevelType w:val="singleLevel"/>
-    <w:tmpl w:val="6B004560"/>
+    <w:tmpl w:val="9C840C36"/>
     <w:lvl w:ilvl="0">
       <w:start w:val="1"/>
       <w:numFmt w:val="decimal"/>
@@ -447,7 +470,7 @@
   <w:abstractNum w:abstractNumId="1" w15:restartNumberingAfterBreak="0">
     <w:nsid w:val="FFFFFF7D"/>
     <w:multiLevelType w:val="singleLevel"/>
-    <w:tmpl w:val="E582599E"/>
+    <w:tmpl w:val="B3729C2A"/>
     <w:lvl w:ilvl="0">
       <w:start w:val="1"/>
       <w:numFmt w:val="decimal"/>
@@ -464,7 +487,7 @@
   <w:abstractNum w:abstractNumId="2" w15:restartNumberingAfterBreak="0">
     <w:nsid w:val="FFFFFF7E"/>
     <w:multiLevelType w:val="singleLevel"/>
-    <w:tmpl w:val="CBAC37FA"/>
+    <w:tmpl w:val="D6841292"/>
     <w:lvl w:ilvl="0">
       <w:start w:val="1"/>
       <w:numFmt w:val="decimal"/>
@@ -481,7 +504,7 @@
   <w:abstractNum w:abstractNumId="3" w15:restartNumberingAfterBreak="0">
     <w:nsid w:val="FFFFFF7F"/>
     <w:multiLevelType w:val="singleLevel"/>
-    <w:tmpl w:val="8F4E103A"/>
+    <w:tmpl w:val="A7920038"/>
     <w:lvl w:ilvl="0">
       <w:start w:val="1"/>
       <w:numFmt w:val="decimal"/>
@@ -498,7 +521,7 @@
   <w:abstractNum w:abstractNumId="4" w15:restartNumberingAfterBreak="0">
     <w:nsid w:val="FFFFFF80"/>
     <w:multiLevelType w:val="singleLevel"/>
-    <w:tmpl w:val="D8F26764"/>
+    <w:tmpl w:val="F4F60540"/>
     <w:lvl w:ilvl="0">
       <w:start w:val="1"/>
       <w:numFmt w:val="bullet"/>
@@ -518,7 +541,7 @@
   <w:abstractNum w:abstractNumId="5" w15:restartNumberingAfterBreak="0">
     <w:nsid w:val="FFFFFF81"/>
     <w:multiLevelType w:val="singleLevel"/>
-    <w:tmpl w:val="546E7A06"/>
+    <w:tmpl w:val="97A41348"/>
     <w:lvl w:ilvl="0">
       <w:start w:val="1"/>
       <w:numFmt w:val="bullet"/>
@@ -538,7 +561,7 @@
   <w:abstractNum w:abstractNumId="6" w15:restartNumberingAfterBreak="0">
     <w:nsid w:val="FFFFFF82"/>
     <w:multiLevelType w:val="singleLevel"/>
-    <w:tmpl w:val="4FB42B74"/>
+    <w:tmpl w:val="E34A127C"/>
     <w:lvl w:ilvl="0">
       <w:start w:val="1"/>
       <w:numFmt w:val="bullet"/>
@@ -558,7 +581,7 @@
   <w:abstractNum w:abstractNumId="7" w15:restartNumberingAfterBreak="0">
     <w:nsid w:val="FFFFFF83"/>
     <w:multiLevelType w:val="singleLevel"/>
-    <w:tmpl w:val="715A0D9A"/>
+    <w:tmpl w:val="C07262C6"/>
     <w:lvl w:ilvl="0">
       <w:start w:val="1"/>
       <w:numFmt w:val="bullet"/>
@@ -578,7 +601,7 @@
   <w:abstractNum w:abstractNumId="8" w15:restartNumberingAfterBreak="0">
     <w:nsid w:val="FFFFFF88"/>
     <w:multiLevelType w:val="singleLevel"/>
-    <w:tmpl w:val="233ABDD8"/>
+    <w:tmpl w:val="0CB036B8"/>
     <w:lvl w:ilvl="0">
       <w:start w:val="1"/>
       <w:numFmt w:val="decimal"/>
@@ -595,7 +618,7 @@
   <w:abstractNum w:abstractNumId="9" w15:restartNumberingAfterBreak="0">
     <w:nsid w:val="FFFFFF89"/>
     <w:multiLevelType w:val="singleLevel"/>
-    <w:tmpl w:val="0582BC26"/>
+    <w:tmpl w:val="B88E8F24"/>
     <w:lvl w:ilvl="0">
       <w:start w:val="1"/>
       <w:numFmt w:val="bullet"/>
@@ -1167,12 +1190,11 @@
     <w:uiPriority w:val="9"/>
     <w:unhideWhenUsed/>
     <w:qFormat/>
-    <w:rsid w:val="00E2296A"/>
+    <w:rsid w:val="009D5D37"/>
     <w:pPr>
       <w:keepNext/>
       <w:keepLines/>
       <w:spacing w:before="200" w:after="0"/>
-      <w:ind w:leftChars="200" w:left="200"/>
       <w:outlineLvl w:val="2"/>
     </w:pPr>
     <w:rPr>
@@ -1189,12 +1211,11 @@
     <w:uiPriority w:val="9"/>
     <w:unhideWhenUsed/>
     <w:qFormat/>
-    <w:rsid w:val="00E2296A"/>
+    <w:rsid w:val="009D5D37"/>
     <w:pPr>
       <w:keepNext/>
       <w:keepLines/>
       <w:spacing w:before="200" w:after="0"/>
-      <w:ind w:leftChars="200" w:left="200"/>
       <w:outlineLvl w:val="3"/>
     </w:pPr>
     <w:rPr>

</xml_diff>